<commit_message>
FINAL COMMIT AFTER S2 MEETING
</commit_message>
<xml_diff>
--- a/docassemble/LLAW33012021S2FLN3/data/templates/Jinja.docx
+++ b/docassemble/LLAW33012021S2FLN3/data/templates/Jinja.docx
@@ -199,7 +199,6 @@
               </w:rPr>
               <w:t xml:space="preserve"> </w:t>
             </w:r>
-            <w:proofErr w:type="gramStart"/>
             <w:r>
               <w:rPr>
                 <w:rFonts w:ascii="Arial" w:eastAsia="Times New Roman" w:hAnsi="Arial" w:cs="Arial"/>
@@ -209,27 +208,15 @@
               </w:rPr>
               <w:t xml:space="preserve">{{ </w:t>
             </w:r>
-            <w:proofErr w:type="spellStart"/>
-            <w:r>
-              <w:rPr>
-                <w:rFonts w:ascii="Arial" w:eastAsia="Times New Roman" w:hAnsi="Arial" w:cs="Arial"/>
-                <w:sz w:val="22"/>
-                <w:szCs w:val="22"/>
-                <w:lang w:eastAsia="en-GB"/>
-              </w:rPr>
-              <w:t>refused_person.name</w:t>
-            </w:r>
-            <w:proofErr w:type="gramEnd"/>
-            <w:r>
-              <w:rPr>
-                <w:rFonts w:ascii="Arial" w:eastAsia="Times New Roman" w:hAnsi="Arial" w:cs="Arial"/>
-                <w:sz w:val="22"/>
-                <w:szCs w:val="22"/>
-                <w:lang w:eastAsia="en-GB"/>
-              </w:rPr>
-              <w:t>.first</w:t>
-            </w:r>
-            <w:proofErr w:type="spellEnd"/>
+            <w:r>
+              <w:rPr>
+                <w:rFonts w:ascii="Arial" w:eastAsia="Times New Roman" w:hAnsi="Arial" w:cs="Arial"/>
+                <w:sz w:val="22"/>
+                <w:szCs w:val="22"/>
+                <w:lang w:eastAsia="en-GB"/>
+              </w:rPr>
+              <w:t>refused_person.name.first</w:t>
+            </w:r>
             <w:r>
               <w:rPr>
                 <w:rFonts w:ascii="Arial" w:eastAsia="Times New Roman" w:hAnsi="Arial" w:cs="Arial"/>
@@ -248,7 +235,6 @@
               </w:rPr>
               <w:t xml:space="preserve"> </w:t>
             </w:r>
-            <w:proofErr w:type="spellStart"/>
             <w:r>
               <w:rPr>
                 <w:rFonts w:ascii="Arial" w:eastAsia="Times New Roman" w:hAnsi="Arial" w:cs="Arial"/>
@@ -258,7 +244,6 @@
               </w:rPr>
               <w:t>refused_person.name.last</w:t>
             </w:r>
-            <w:proofErr w:type="spellEnd"/>
             <w:r>
               <w:rPr>
                 <w:rFonts w:ascii="Arial" w:eastAsia="Times New Roman" w:hAnsi="Arial" w:cs="Arial"/>
@@ -346,7 +331,6 @@
                 <w:lang w:eastAsia="en-GB"/>
               </w:rPr>
             </w:pPr>
-            <w:proofErr w:type="gramStart"/>
             <w:r>
               <w:rPr>
                 <w:rFonts w:ascii="Arial" w:eastAsia="Times New Roman" w:hAnsi="Arial" w:cs="Arial"/>
@@ -356,7 +340,6 @@
               </w:rPr>
               <w:t xml:space="preserve">{{ </w:t>
             </w:r>
-            <w:proofErr w:type="spellStart"/>
             <w:r>
               <w:rPr>
                 <w:rFonts w:ascii="Arial" w:eastAsia="Times New Roman" w:hAnsi="Arial" w:cs="Arial"/>
@@ -366,7 +349,6 @@
               </w:rPr>
               <w:t>pz</w:t>
             </w:r>
-            <w:proofErr w:type="gramEnd"/>
             <w:r>
               <w:rPr>
                 <w:rFonts w:ascii="Arial" w:eastAsia="Times New Roman" w:hAnsi="Arial" w:cs="Arial"/>
@@ -376,7 +358,6 @@
               </w:rPr>
               <w:t>_phoneno</w:t>
             </w:r>
-            <w:proofErr w:type="spellEnd"/>
             <w:r>
               <w:rPr>
                 <w:rFonts w:ascii="Arial" w:eastAsia="Times New Roman" w:hAnsi="Arial" w:cs="Arial"/>
@@ -435,7 +416,6 @@
                 <w:lang w:eastAsia="en-GB"/>
               </w:rPr>
             </w:pPr>
-            <w:proofErr w:type="gramStart"/>
             <w:r>
               <w:rPr>
                 <w:rFonts w:ascii="Arial" w:eastAsia="Times New Roman" w:hAnsi="Arial" w:cs="Arial"/>
@@ -445,27 +425,15 @@
               </w:rPr>
               <w:t xml:space="preserve">{{ </w:t>
             </w:r>
-            <w:proofErr w:type="spellStart"/>
-            <w:r>
-              <w:rPr>
-                <w:rFonts w:ascii="Arial" w:eastAsia="Times New Roman" w:hAnsi="Arial" w:cs="Arial"/>
-                <w:sz w:val="22"/>
-                <w:szCs w:val="22"/>
-                <w:lang w:eastAsia="en-GB"/>
-              </w:rPr>
-              <w:t>refused</w:t>
-            </w:r>
-            <w:proofErr w:type="gramEnd"/>
-            <w:r>
-              <w:rPr>
-                <w:rFonts w:ascii="Arial" w:eastAsia="Times New Roman" w:hAnsi="Arial" w:cs="Arial"/>
-                <w:sz w:val="22"/>
-                <w:szCs w:val="22"/>
-                <w:lang w:eastAsia="en-GB"/>
-              </w:rPr>
-              <w:t>_person.email</w:t>
-            </w:r>
-            <w:proofErr w:type="spellEnd"/>
+            <w:r>
+              <w:rPr>
+                <w:rFonts w:ascii="Arial" w:eastAsia="Times New Roman" w:hAnsi="Arial" w:cs="Arial"/>
+                <w:sz w:val="22"/>
+                <w:szCs w:val="22"/>
+                <w:lang w:eastAsia="en-GB"/>
+              </w:rPr>
+              <w:t>refused_person.email</w:t>
+            </w:r>
             <w:r>
               <w:rPr>
                 <w:rFonts w:ascii="Arial" w:eastAsia="Times New Roman" w:hAnsi="Arial" w:cs="Arial"/>
@@ -579,41 +547,50 @@
               </w:rPr>
               <w:t xml:space="preserve"> </w:t>
             </w:r>
-            <w:proofErr w:type="gramStart"/>
-            <w:r>
-              <w:rPr>
-                <w:rFonts w:ascii="Arial" w:hAnsi="Arial" w:cs="Arial"/>
-                <w:sz w:val="22"/>
-                <w:szCs w:val="22"/>
-              </w:rPr>
-              <w:t xml:space="preserve">{{ </w:t>
-            </w:r>
-            <w:proofErr w:type="spellStart"/>
-            <w:r>
-              <w:rPr>
-                <w:rFonts w:ascii="Arial" w:hAnsi="Arial" w:cs="Arial"/>
-                <w:sz w:val="22"/>
-                <w:szCs w:val="22"/>
-              </w:rPr>
-              <w:t>inc</w:t>
-            </w:r>
-            <w:proofErr w:type="gramEnd"/>
-            <w:r>
-              <w:rPr>
-                <w:rFonts w:ascii="Arial" w:hAnsi="Arial" w:cs="Arial"/>
-                <w:sz w:val="22"/>
-                <w:szCs w:val="22"/>
-              </w:rPr>
-              <w:t>_date</w:t>
-            </w:r>
-            <w:proofErr w:type="spellEnd"/>
-            <w:r>
-              <w:rPr>
-                <w:rFonts w:ascii="Arial" w:hAnsi="Arial" w:cs="Arial"/>
-                <w:sz w:val="22"/>
-                <w:szCs w:val="22"/>
-              </w:rPr>
-              <w:t xml:space="preserve"> }}</w:t>
+            <w:r>
+              <w:rPr>
+                <w:rFonts w:ascii="Arial" w:eastAsia="Times New Roman" w:hAnsi="Arial" w:cs="Arial"/>
+                <w:sz w:val="22"/>
+                <w:szCs w:val="22"/>
+                <w:lang w:val="en-US" w:eastAsia="en-GB"/>
+              </w:rPr>
+              <w:t>{{ format_datetime(</w:t>
+            </w:r>
+            <w:r>
+              <w:rPr>
+                <w:rFonts w:ascii="Arial" w:eastAsia="Times New Roman" w:hAnsi="Arial" w:cs="Arial"/>
+                <w:sz w:val="22"/>
+                <w:szCs w:val="22"/>
+                <w:lang w:val="en-US" w:eastAsia="en-GB"/>
+              </w:rPr>
+              <w:t>inc_date</w:t>
+            </w:r>
+            <w:r>
+              <w:rPr>
+                <w:rFonts w:ascii="Arial" w:eastAsia="Times New Roman" w:hAnsi="Arial" w:cs="Arial"/>
+                <w:sz w:val="22"/>
+                <w:szCs w:val="22"/>
+                <w:lang w:val="en-US" w:eastAsia="en-GB"/>
+              </w:rPr>
+              <w:t>, format='</w:t>
+            </w:r>
+            <w:r>
+              <w:rPr>
+                <w:rFonts w:ascii="Arial" w:eastAsia="Times New Roman" w:hAnsi="Arial" w:cs="Arial"/>
+                <w:sz w:val="22"/>
+                <w:szCs w:val="22"/>
+                <w:lang w:val="en-US" w:eastAsia="en-GB"/>
+              </w:rPr>
+              <w:t xml:space="preserve">dd </w:t>
+            </w:r>
+            <w:r>
+              <w:rPr>
+                <w:rFonts w:ascii="Arial" w:eastAsia="Times New Roman" w:hAnsi="Arial" w:cs="Arial"/>
+                <w:sz w:val="22"/>
+                <w:szCs w:val="22"/>
+                <w:lang w:val="en-US" w:eastAsia="en-GB"/>
+              </w:rPr>
+              <w:t>MMMM yyyy') }}</w:t>
             </w:r>
           </w:p>
         </w:tc>
@@ -668,7 +645,6 @@
               </w:rPr>
               <w:t xml:space="preserve"> </w:t>
             </w:r>
-            <w:proofErr w:type="gramStart"/>
             <w:r>
               <w:rPr>
                 <w:rFonts w:ascii="Arial" w:eastAsia="Times New Roman" w:hAnsi="Arial" w:cs="Arial"/>
@@ -678,27 +654,15 @@
               </w:rPr>
               <w:t xml:space="preserve">{{ </w:t>
             </w:r>
-            <w:proofErr w:type="spellStart"/>
-            <w:r>
-              <w:rPr>
-                <w:rFonts w:ascii="Arial" w:eastAsia="Times New Roman" w:hAnsi="Arial" w:cs="Arial"/>
-                <w:sz w:val="22"/>
-                <w:szCs w:val="22"/>
-                <w:lang w:eastAsia="en-GB"/>
-              </w:rPr>
-              <w:t>inc</w:t>
-            </w:r>
-            <w:proofErr w:type="gramEnd"/>
-            <w:r>
-              <w:rPr>
-                <w:rFonts w:ascii="Arial" w:eastAsia="Times New Roman" w:hAnsi="Arial" w:cs="Arial"/>
-                <w:sz w:val="22"/>
-                <w:szCs w:val="22"/>
-                <w:lang w:eastAsia="en-GB"/>
-              </w:rPr>
-              <w:t>_time</w:t>
-            </w:r>
-            <w:proofErr w:type="spellEnd"/>
+            <w:r>
+              <w:rPr>
+                <w:rFonts w:ascii="Arial" w:eastAsia="Times New Roman" w:hAnsi="Arial" w:cs="Arial"/>
+                <w:sz w:val="22"/>
+                <w:szCs w:val="22"/>
+                <w:lang w:eastAsia="en-GB"/>
+              </w:rPr>
+              <w:t>inc_time</w:t>
+            </w:r>
             <w:r>
               <w:rPr>
                 <w:rFonts w:ascii="Arial" w:eastAsia="Times New Roman" w:hAnsi="Arial" w:cs="Arial"/>
@@ -767,7 +731,6 @@
                 <w:lang w:eastAsia="en-GB"/>
               </w:rPr>
             </w:pPr>
-            <w:proofErr w:type="gramStart"/>
             <w:r>
               <w:rPr>
                 <w:rFonts w:ascii="Arial" w:eastAsia="Times New Roman" w:hAnsi="Arial" w:cs="Arial"/>
@@ -777,7 +740,6 @@
               </w:rPr>
               <w:t xml:space="preserve">{{ </w:t>
             </w:r>
-            <w:proofErr w:type="spellStart"/>
             <w:r>
               <w:rPr>
                 <w:rFonts w:ascii="Arial" w:eastAsia="Times New Roman" w:hAnsi="Arial" w:cs="Arial"/>
@@ -787,7 +749,6 @@
               </w:rPr>
               <w:t>acco</w:t>
             </w:r>
-            <w:proofErr w:type="gramEnd"/>
             <w:r>
               <w:rPr>
                 <w:rFonts w:ascii="Arial" w:eastAsia="Times New Roman" w:hAnsi="Arial" w:cs="Arial"/>
@@ -797,7 +758,6 @@
               </w:rPr>
               <w:t>_Address</w:t>
             </w:r>
-            <w:proofErr w:type="spellEnd"/>
             <w:r>
               <w:rPr>
                 <w:rFonts w:ascii="Arial" w:eastAsia="Times New Roman" w:hAnsi="Arial" w:cs="Arial"/>
@@ -819,7 +779,6 @@
                 <w:lang w:eastAsia="en-GB"/>
               </w:rPr>
             </w:pPr>
-            <w:proofErr w:type="gramStart"/>
             <w:r>
               <w:rPr>
                 <w:rFonts w:ascii="Arial" w:eastAsia="Times New Roman" w:hAnsi="Arial" w:cs="Arial"/>
@@ -829,7 +788,6 @@
               </w:rPr>
               <w:t xml:space="preserve">{{ </w:t>
             </w:r>
-            <w:proofErr w:type="spellStart"/>
             <w:r>
               <w:rPr>
                 <w:rFonts w:ascii="Arial" w:eastAsia="Times New Roman" w:hAnsi="Arial" w:cs="Arial"/>
@@ -839,7 +797,6 @@
               </w:rPr>
               <w:t>acco</w:t>
             </w:r>
-            <w:proofErr w:type="gramEnd"/>
             <w:r>
               <w:rPr>
                 <w:rFonts w:ascii="Arial" w:eastAsia="Times New Roman" w:hAnsi="Arial" w:cs="Arial"/>
@@ -849,7 +806,6 @@
               </w:rPr>
               <w:t>_Postcode</w:t>
             </w:r>
-            <w:proofErr w:type="spellEnd"/>
             <w:r>
               <w:rPr>
                 <w:rFonts w:ascii="Arial" w:eastAsia="Times New Roman" w:hAnsi="Arial" w:cs="Arial"/>
@@ -903,20 +859,8 @@
                 <w:szCs w:val="22"/>
                 <w:lang w:eastAsia="en-GB"/>
               </w:rPr>
-              <w:t xml:space="preserve">Type of </w:t>
-            </w:r>
-            <w:proofErr w:type="spellStart"/>
-            <w:r>
-              <w:rPr>
-                <w:rFonts w:ascii="Arial" w:eastAsia="Times New Roman" w:hAnsi="Arial" w:cs="Arial"/>
-                <w:b/>
-                <w:sz w:val="22"/>
-                <w:szCs w:val="22"/>
-                <w:lang w:eastAsia="en-GB"/>
-              </w:rPr>
-              <w:t>accomodation</w:t>
-            </w:r>
-            <w:proofErr w:type="spellEnd"/>
+              <w:t>Type of accomodation</w:t>
+            </w:r>
           </w:p>
           <w:p>
             <w:pPr>
@@ -929,7 +873,6 @@
                 <w:lang w:eastAsia="en-GB"/>
               </w:rPr>
             </w:pPr>
-            <w:proofErr w:type="gramStart"/>
             <w:r>
               <w:rPr>
                 <w:rFonts w:ascii="Arial" w:eastAsia="Times New Roman" w:hAnsi="Arial" w:cs="Arial"/>
@@ -939,7 +882,6 @@
               </w:rPr>
               <w:t xml:space="preserve">{{ </w:t>
             </w:r>
-            <w:proofErr w:type="spellStart"/>
             <w:r>
               <w:rPr>
                 <w:rFonts w:ascii="Arial" w:eastAsia="Times New Roman" w:hAnsi="Arial" w:cs="Arial"/>
@@ -949,7 +891,6 @@
               </w:rPr>
               <w:t>acco</w:t>
             </w:r>
-            <w:proofErr w:type="gramEnd"/>
             <w:r>
               <w:rPr>
                 <w:rFonts w:ascii="Arial" w:eastAsia="Times New Roman" w:hAnsi="Arial" w:cs="Arial"/>
@@ -966,17 +907,7 @@
                 <w:szCs w:val="22"/>
                 <w:lang w:eastAsia="en-GB"/>
               </w:rPr>
-              <w:t>Options</w:t>
-            </w:r>
-            <w:proofErr w:type="spellEnd"/>
-            <w:r>
-              <w:rPr>
-                <w:rFonts w:ascii="Arial" w:eastAsia="Times New Roman" w:hAnsi="Arial" w:cs="Arial"/>
-                <w:sz w:val="22"/>
-                <w:szCs w:val="22"/>
-                <w:lang w:eastAsia="en-GB"/>
-              </w:rPr>
-              <w:t xml:space="preserve"> </w:t>
+              <w:t xml:space="preserve">Options </w:t>
             </w:r>
             <w:r>
               <w:rPr>
@@ -1099,7 +1030,6 @@
               </w:rPr>
               <w:t xml:space="preserve"> </w:t>
             </w:r>
-            <w:proofErr w:type="spellStart"/>
             <w:r>
               <w:rPr>
                 <w:rFonts w:ascii="Arial" w:eastAsia="Times New Roman" w:hAnsi="Arial" w:cs="Arial"/>
@@ -1109,17 +1039,15 @@
               </w:rPr>
               <w:t>staffRequestedPaperwork</w:t>
             </w:r>
-            <w:proofErr w:type="spellEnd"/>
-            <w:r>
-              <w:rPr>
-                <w:rFonts w:ascii="Arial" w:eastAsia="Times New Roman" w:hAnsi="Arial" w:cs="Arial"/>
-                <w:sz w:val="22"/>
-                <w:szCs w:val="22"/>
-                <w:lang w:eastAsia="en-GB"/>
-              </w:rPr>
-              <w:t xml:space="preserve"> </w:t>
-            </w:r>
-            <w:proofErr w:type="gramStart"/>
+            <w:r>
+              <w:rPr>
+                <w:rFonts w:ascii="Arial" w:eastAsia="Times New Roman" w:hAnsi="Arial" w:cs="Arial"/>
+                <w:sz w:val="22"/>
+                <w:szCs w:val="22"/>
+                <w:lang w:eastAsia="en-GB"/>
+              </w:rPr>
+              <w:t xml:space="preserve"> </w:t>
+            </w:r>
             <w:r>
               <w:rPr>
                 <w:rFonts w:ascii="Consolas" w:eastAsia="Times New Roman" w:hAnsi="Consolas" w:cs="Courier New"/>
@@ -1137,7 +1065,6 @@
               </w:rPr>
               <w:t>Yes</w:t>
             </w:r>
-            <w:proofErr w:type="gramEnd"/>
             <w:r>
               <w:rPr>
                 <w:rStyle w:val="cp"/>
@@ -1369,7 +1296,6 @@
               </w:rPr>
               <w:t xml:space="preserve"> </w:t>
             </w:r>
-            <w:proofErr w:type="spellStart"/>
             <w:r>
               <w:rPr>
                 <w:rFonts w:ascii="Arial" w:eastAsia="Times New Roman" w:hAnsi="Arial" w:cs="Arial"/>
@@ -1379,17 +1305,15 @@
               </w:rPr>
               <w:t>IDWasShown</w:t>
             </w:r>
-            <w:proofErr w:type="spellEnd"/>
-            <w:r>
-              <w:rPr>
-                <w:rFonts w:ascii="Arial" w:eastAsia="Times New Roman" w:hAnsi="Arial" w:cs="Arial"/>
-                <w:sz w:val="22"/>
-                <w:szCs w:val="22"/>
-                <w:lang w:val="en-US" w:eastAsia="en-GB"/>
-              </w:rPr>
-              <w:t xml:space="preserve"> </w:t>
-            </w:r>
-            <w:proofErr w:type="gramStart"/>
+            <w:r>
+              <w:rPr>
+                <w:rFonts w:ascii="Arial" w:eastAsia="Times New Roman" w:hAnsi="Arial" w:cs="Arial"/>
+                <w:sz w:val="22"/>
+                <w:szCs w:val="22"/>
+                <w:lang w:val="en-US" w:eastAsia="en-GB"/>
+              </w:rPr>
+              <w:t xml:space="preserve"> </w:t>
+            </w:r>
             <w:r>
               <w:rPr>
                 <w:rFonts w:ascii="Consolas" w:eastAsia="Times New Roman" w:hAnsi="Consolas" w:cs="Courier New"/>
@@ -1407,7 +1331,6 @@
               </w:rPr>
               <w:t>Yes</w:t>
             </w:r>
-            <w:proofErr w:type="gramEnd"/>
             <w:r>
               <w:rPr>
                 <w:rStyle w:val="cp"/>
@@ -1669,7 +1592,6 @@
               </w:rPr>
               <w:t xml:space="preserve"> </w:t>
             </w:r>
-            <w:proofErr w:type="spellStart"/>
             <w:r>
               <w:rPr>
                 <w:rFonts w:ascii="Arial" w:eastAsia="Times New Roman" w:hAnsi="Arial" w:cs="Arial"/>
@@ -1679,17 +1601,15 @@
               </w:rPr>
               <w:t>staffHasReason</w:t>
             </w:r>
-            <w:proofErr w:type="spellEnd"/>
-            <w:r>
-              <w:rPr>
-                <w:rFonts w:ascii="Arial" w:eastAsia="Times New Roman" w:hAnsi="Arial" w:cs="Arial"/>
-                <w:sz w:val="22"/>
-                <w:szCs w:val="22"/>
-                <w:lang w:eastAsia="en-GB"/>
-              </w:rPr>
-              <w:t xml:space="preserve"> </w:t>
-            </w:r>
-            <w:proofErr w:type="gramStart"/>
+            <w:r>
+              <w:rPr>
+                <w:rFonts w:ascii="Arial" w:eastAsia="Times New Roman" w:hAnsi="Arial" w:cs="Arial"/>
+                <w:sz w:val="22"/>
+                <w:szCs w:val="22"/>
+                <w:lang w:eastAsia="en-GB"/>
+              </w:rPr>
+              <w:t xml:space="preserve"> </w:t>
+            </w:r>
             <w:r>
               <w:rPr>
                 <w:rFonts w:ascii="Consolas" w:eastAsia="Times New Roman" w:hAnsi="Consolas" w:cs="Courier New"/>
@@ -1707,7 +1627,6 @@
               </w:rPr>
               <w:t>Yes</w:t>
             </w:r>
-            <w:proofErr w:type="gramEnd"/>
             <w:r>
               <w:rPr>
                 <w:rStyle w:val="cp"/>
@@ -1896,7 +1815,6 @@
                 <w:lang w:eastAsia="en-GB"/>
               </w:rPr>
             </w:pPr>
-            <w:proofErr w:type="gramStart"/>
             <w:r>
               <w:rPr>
                 <w:rFonts w:ascii="Arial" w:eastAsia="Times New Roman" w:hAnsi="Arial" w:cs="Arial"/>
@@ -1906,7 +1824,6 @@
               </w:rPr>
               <w:t xml:space="preserve">{{ </w:t>
             </w:r>
-            <w:proofErr w:type="spellStart"/>
             <w:r>
               <w:rPr>
                 <w:rFonts w:ascii="Arial" w:eastAsia="Times New Roman" w:hAnsi="Arial" w:cs="Arial"/>
@@ -1916,8 +1833,6 @@
               </w:rPr>
               <w:t>staffReason</w:t>
             </w:r>
-            <w:proofErr w:type="spellEnd"/>
-            <w:proofErr w:type="gramEnd"/>
             <w:r>
               <w:rPr>
                 <w:rFonts w:ascii="Arial" w:eastAsia="Times New Roman" w:hAnsi="Arial" w:cs="Arial"/>
@@ -2044,7 +1959,6 @@
                 <w:lang w:eastAsia="en-GB"/>
               </w:rPr>
             </w:pPr>
-            <w:proofErr w:type="gramStart"/>
             <w:r>
               <w:rPr>
                 <w:rFonts w:ascii="Arial" w:eastAsia="Times New Roman" w:hAnsi="Arial" w:cs="Arial"/>
@@ -2060,7 +1974,6 @@
               </w:rPr>
               <w:t>file</w:t>
             </w:r>
-            <w:proofErr w:type="gramEnd"/>
             <w:r>
               <w:rPr>
                 <w:rFonts w:ascii="Arial" w:eastAsia="Times New Roman" w:hAnsi="Arial" w:cs="Arial"/>
@@ -2303,7 +2216,6 @@
               </w:rPr>
               <w:t xml:space="preserve"> </w:t>
             </w:r>
-            <w:proofErr w:type="spellStart"/>
             <w:r>
               <w:rPr>
                 <w:rFonts w:ascii="Consolas" w:eastAsia="Times New Roman" w:hAnsi="Consolas" w:cs="Courier New"/>
@@ -2314,7 +2226,6 @@
               </w:rPr>
               <w:t>selfsubmitted</w:t>
             </w:r>
-            <w:proofErr w:type="spellEnd"/>
             <w:r>
               <w:rPr>
                 <w:rFonts w:ascii="Consolas" w:eastAsia="Times New Roman" w:hAnsi="Consolas" w:cs="Courier New"/>
@@ -2325,7 +2236,6 @@
               </w:rPr>
               <w:t xml:space="preserve"> </w:t>
             </w:r>
-            <w:proofErr w:type="gramStart"/>
             <w:r>
               <w:rPr>
                 <w:rFonts w:ascii="Consolas" w:eastAsia="Times New Roman" w:hAnsi="Consolas" w:cs="Courier New"/>
@@ -2344,18 +2254,7 @@
                 <w:szCs w:val="22"/>
                 <w:lang w:eastAsia="en-AU"/>
               </w:rPr>
-              <w:t>Report</w:t>
-            </w:r>
-            <w:proofErr w:type="gramEnd"/>
-            <w:r>
-              <w:rPr>
-                <w:rFonts w:ascii="Arial" w:eastAsia="Times New Roman" w:hAnsi="Arial" w:cs="Arial"/>
-                <w:color w:val="3E4349"/>
-                <w:sz w:val="22"/>
-                <w:szCs w:val="22"/>
-                <w:lang w:eastAsia="en-AU"/>
-              </w:rPr>
-              <w:t xml:space="preserve"> is self-submitted</w:t>
+              <w:t>Report is self-submitted</w:t>
             </w:r>
             <w:r>
               <w:rPr>
@@ -2416,7 +2315,6 @@
               </w:rPr>
               <w:t xml:space="preserve">{{ </w:t>
             </w:r>
-            <w:proofErr w:type="spellStart"/>
             <w:r>
               <w:rPr>
                 <w:rFonts w:ascii="Arial" w:hAnsi="Arial" w:cs="Arial"/>
@@ -2426,7 +2324,6 @@
               </w:rPr>
               <w:t>submitter.name.first</w:t>
             </w:r>
-            <w:proofErr w:type="spellEnd"/>
             <w:r>
               <w:rPr>
                 <w:rFonts w:ascii="Arial" w:eastAsia="Times New Roman" w:hAnsi="Arial" w:cs="Arial"/>
@@ -2454,7 +2351,6 @@
               </w:rPr>
               <w:t xml:space="preserve">{{ </w:t>
             </w:r>
-            <w:proofErr w:type="spellStart"/>
             <w:r>
               <w:rPr>
                 <w:rFonts w:ascii="Arial" w:hAnsi="Arial" w:cs="Arial"/>
@@ -2464,7 +2360,6 @@
               </w:rPr>
               <w:t>submitter.name.last</w:t>
             </w:r>
-            <w:proofErr w:type="spellEnd"/>
             <w:r>
               <w:rPr>
                 <w:rFonts w:ascii="Arial" w:eastAsia="Times New Roman" w:hAnsi="Arial" w:cs="Arial"/>
@@ -2640,7 +2535,6 @@
               </w:rPr>
               <w:t xml:space="preserve"> </w:t>
             </w:r>
-            <w:proofErr w:type="spellStart"/>
             <w:r>
               <w:rPr>
                 <w:rFonts w:ascii="Consolas" w:eastAsia="Times New Roman" w:hAnsi="Consolas" w:cs="Courier New"/>
@@ -2651,7 +2545,6 @@
               </w:rPr>
               <w:t>selfsubmitted</w:t>
             </w:r>
-            <w:proofErr w:type="spellEnd"/>
             <w:r>
               <w:rPr>
                 <w:rFonts w:ascii="Consolas" w:eastAsia="Times New Roman" w:hAnsi="Consolas" w:cs="Courier New"/>
@@ -2662,7 +2555,6 @@
               </w:rPr>
               <w:t xml:space="preserve"> </w:t>
             </w:r>
-            <w:proofErr w:type="gramStart"/>
             <w:r>
               <w:rPr>
                 <w:rFonts w:ascii="Consolas" w:eastAsia="Times New Roman" w:hAnsi="Consolas" w:cs="Courier New"/>
@@ -2681,18 +2573,7 @@
                 <w:szCs w:val="22"/>
                 <w:lang w:eastAsia="en-AU"/>
               </w:rPr>
-              <w:t>Report</w:t>
-            </w:r>
-            <w:proofErr w:type="gramEnd"/>
-            <w:r>
-              <w:rPr>
-                <w:rFonts w:ascii="Arial" w:eastAsia="Times New Roman" w:hAnsi="Arial" w:cs="Arial"/>
-                <w:color w:val="3E4349"/>
-                <w:sz w:val="22"/>
-                <w:szCs w:val="22"/>
-                <w:lang w:eastAsia="en-AU"/>
-              </w:rPr>
-              <w:t xml:space="preserve"> is self-submitted</w:t>
+              <w:t>Report is self-submitted</w:t>
             </w:r>
             <w:r>
               <w:rPr>
@@ -2753,7 +2634,6 @@
               </w:rPr>
               <w:t xml:space="preserve">{{ </w:t>
             </w:r>
-            <w:proofErr w:type="spellStart"/>
             <w:r>
               <w:rPr>
                 <w:rFonts w:ascii="Arial" w:hAnsi="Arial" w:cs="Arial"/>
@@ -2763,7 +2643,6 @@
               </w:rPr>
               <w:t>who_is_submitter</w:t>
             </w:r>
-            <w:proofErr w:type="spellEnd"/>
             <w:r>
               <w:rPr>
                 <w:rFonts w:ascii="Arial" w:hAnsi="Arial" w:cs="Arial"/>
@@ -2867,9 +2746,6 @@
         <w:pStyle w:val="Footer"/>
         <w:rPr>
           <w:rStyle w:val="markedcontent"/>
-          <w:rFonts w:ascii="Arial" w:hAnsi="Arial" w:cs="Arial"/>
-          <w:sz w:val="20"/>
-          <w:szCs w:val="20"/>
         </w:rPr>
       </w:pPr>
       <w:r>
@@ -2914,80 +2790,12 @@
         </w:rPr>
         <w:br/>
       </w:r>
-      <w:hyperlink r:id="rId10" w:anchor="/form/59964287ad9c5a332435b63f/app/613ab1264d43317950b665fb" w:history="1">
+      <w:hyperlink r:id="rId10" w:history="1">
         <w:r>
           <w:rPr>
             <w:rStyle w:val="Hyperlink"/>
-            <w:rFonts w:ascii="Arial" w:hAnsi="Arial" w:cs="Arial"/>
-            <w:sz w:val="20"/>
-            <w:szCs w:val="20"/>
           </w:rPr>
-          <w:t>https://forms.sa.gov.au/#/form/59964287ad9c5a332435b63f/app/613ab1264d43317950b665fb</w:t>
-        </w:r>
-      </w:hyperlink>
-    </w:p>
-    <w:p>
-      <w:pPr>
-        <w:pStyle w:val="Footer"/>
-        <w:rPr>
-          <w:rStyle w:val="markedcontent"/>
-          <w:rFonts w:ascii="Arial" w:hAnsi="Arial" w:cs="Arial"/>
-          <w:sz w:val="20"/>
-          <w:szCs w:val="20"/>
-        </w:rPr>
-      </w:pPr>
-      <w:r>
-        <w:rPr>
-          <w:sz w:val="20"/>
-          <w:szCs w:val="20"/>
-        </w:rPr>
-        <w:br/>
-      </w:r>
-      <w:r>
-        <w:rPr>
-          <w:rStyle w:val="markedcontent"/>
-          <w:rFonts w:ascii="Arial" w:hAnsi="Arial" w:cs="Arial"/>
-          <w:sz w:val="20"/>
-          <w:szCs w:val="20"/>
-        </w:rPr>
-        <w:t xml:space="preserve">If you require Mental Health </w:t>
-      </w:r>
-      <w:proofErr w:type="gramStart"/>
-      <w:r>
-        <w:rPr>
-          <w:rStyle w:val="markedcontent"/>
-          <w:rFonts w:ascii="Arial" w:hAnsi="Arial" w:cs="Arial"/>
-          <w:sz w:val="20"/>
-          <w:szCs w:val="20"/>
-        </w:rPr>
-        <w:t>Support</w:t>
-      </w:r>
-      <w:proofErr w:type="gramEnd"/>
-      <w:r>
-        <w:rPr>
-          <w:rStyle w:val="markedcontent"/>
-          <w:rFonts w:ascii="Arial" w:hAnsi="Arial" w:cs="Arial"/>
-          <w:sz w:val="20"/>
-          <w:szCs w:val="20"/>
-        </w:rPr>
-        <w:t xml:space="preserve"> you can contact: </w:t>
-      </w:r>
-      <w:r>
-        <w:rPr>
-          <w:sz w:val="20"/>
-          <w:szCs w:val="20"/>
-        </w:rPr>
-        <w:br/>
-      </w:r>
-      <w:hyperlink r:id="rId11" w:history="1">
-        <w:r>
-          <w:rPr>
-            <w:rStyle w:val="Hyperlink"/>
-            <w:rFonts w:ascii="Arial" w:hAnsi="Arial" w:cs="Arial"/>
-            <w:sz w:val="20"/>
-            <w:szCs w:val="20"/>
-          </w:rPr>
-          <w:t>https://www.beyondblue.org.au/get-support/get-immediate-support</w:t>
+          <w:t>https://www.eoc.sa.gov.au/complaints/making-a-complaint</w:t>
         </w:r>
       </w:hyperlink>
     </w:p>
@@ -3006,8 +2814,8 @@
       </w:pPr>
     </w:p>
     <w:sectPr>
-      <w:headerReference w:type="default" r:id="rId12"/>
-      <w:footerReference w:type="default" r:id="rId13"/>
+      <w:headerReference w:type="default" r:id="rId11"/>
+      <w:footerReference w:type="default" r:id="rId12"/>
       <w:pgSz w:w="11900" w:h="16840"/>
       <w:pgMar w:top="1440" w:right="1440" w:bottom="1440" w:left="1440" w:header="567" w:footer="1814" w:gutter="0"/>
       <w:cols w:space="708"/>
@@ -3176,31 +2984,7 @@
       </w:drawing>
     </w:r>
     <w:r>
-      <w:t xml:space="preserve">Date report generated: </w:t>
-    </w:r>
-    <w:proofErr w:type="gramStart"/>
-    <w:r>
-      <w:t xml:space="preserve">{{ </w:t>
-    </w:r>
-    <w:proofErr w:type="spellStart"/>
-    <w:r>
-      <w:t>format</w:t>
-    </w:r>
-    <w:proofErr w:type="gramEnd"/>
-    <w:r>
-      <w:t>_date</w:t>
-    </w:r>
-    <w:proofErr w:type="spellEnd"/>
-    <w:r>
-      <w:t xml:space="preserve">(today() ,format=’dd, MMMM, </w:t>
-    </w:r>
-    <w:proofErr w:type="spellStart"/>
-    <w:r>
-      <w:t>yyyy</w:t>
-    </w:r>
-    <w:proofErr w:type="spellEnd"/>
-    <w:r>
-      <w:t>’ ) }}</w:t>
+      <w:t>Date report generated: {{ format_date(today() ,format=’dd, MMMM, yyyy’ ) }}</w:t>
     </w:r>
   </w:p>
 </w:ftr>
@@ -4235,6 +4019,19 @@
 </file>
 
 <file path=customXml/item1.xml><?xml version="1.0" encoding="utf-8"?>
+<?mso-contentType ?>
+<FormTemplates xmlns="http://schemas.microsoft.com/sharepoint/v3/contenttype/forms">
+  <Display>DocumentLibraryForm</Display>
+  <Edit>DocumentLibraryForm</Edit>
+  <New>DocumentLibraryForm</New>
+</FormTemplates>
+</file>
+
+<file path=customXml/item2.xml><?xml version="1.0" encoding="utf-8"?>
+<b:Sources xmlns:b="http://schemas.openxmlformats.org/officeDocument/2006/bibliography" xmlns="http://schemas.openxmlformats.org/officeDocument/2006/bibliography" SelectedStyle="/APASixthEditionOfficeOnline.xsl" StyleName="APA" Version="6"/>
+</file>
+
+<file path=customXml/item3.xml><?xml version="1.0" encoding="utf-8"?>
 <ct:contentTypeSchema xmlns:ct="http://schemas.microsoft.com/office/2006/metadata/contentType" xmlns:ma="http://schemas.microsoft.com/office/2006/metadata/properties/metaAttributes" ct:_="" ma:_="" ma:contentTypeName="Document" ma:contentTypeID="0x010100A75CB92040FF544A96B3C731EA010023" ma:contentTypeVersion="9" ma:contentTypeDescription="Create a new document." ma:contentTypeScope="" ma:versionID="2804a837748dc4c0c4d7c49a7c23fd05">
   <xsd:schema xmlns:xsd="http://www.w3.org/2001/XMLSchema" xmlns:xs="http://www.w3.org/2001/XMLSchema" xmlns:p="http://schemas.microsoft.com/office/2006/metadata/properties" xmlns:ns2="bc1daaa4-4f48-4a86-812b-e046c91a6a19" targetNamespace="http://schemas.microsoft.com/office/2006/metadata/properties" ma:root="true" ma:fieldsID="a0e188a715f9648c6cf5becf746e8e8d" ns2:_="">
     <xsd:import namespace="bc1daaa4-4f48-4a86-812b-e046c91a6a19"/>
@@ -4412,26 +4209,29 @@
 </ct:contentTypeSchema>
 </file>
 
-<file path=customXml/item2.xml><?xml version="1.0" encoding="utf-8"?>
+<file path=customXml/item4.xml><?xml version="1.0" encoding="utf-8"?>
 <p:properties xmlns:p="http://schemas.microsoft.com/office/2006/metadata/properties" xmlns:xsi="http://www.w3.org/2001/XMLSchema-instance" xmlns:pc="http://schemas.microsoft.com/office/infopath/2007/PartnerControls">
   <documentManagement/>
 </p:properties>
 </file>
 
-<file path=customXml/item3.xml><?xml version="1.0" encoding="utf-8"?>
-<?mso-contentType ?>
-<FormTemplates xmlns="http://schemas.microsoft.com/sharepoint/v3/contenttype/forms">
-  <Display>DocumentLibraryForm</Display>
-  <Edit>DocumentLibraryForm</Edit>
-  <New>DocumentLibraryForm</New>
-</FormTemplates>
+<file path=customXml/itemProps1.xml><?xml version="1.0" encoding="utf-8"?>
+<ds:datastoreItem xmlns:ds="http://schemas.openxmlformats.org/officeDocument/2006/customXml" ds:itemID="{3324C7A6-2F3F-442A-904E-0989430FE1BA}">
+  <ds:schemaRefs>
+    <ds:schemaRef ds:uri="http://schemas.microsoft.com/sharepoint/v3/contenttype/forms"/>
+  </ds:schemaRefs>
+</ds:datastoreItem>
 </file>
 
-<file path=customXml/item4.xml><?xml version="1.0" encoding="utf-8"?>
-<b:Sources xmlns:b="http://schemas.openxmlformats.org/officeDocument/2006/bibliography" xmlns="http://schemas.openxmlformats.org/officeDocument/2006/bibliography" SelectedStyle="/APASixthEditionOfficeOnline.xsl" StyleName="APA" Version="6"/>
+<file path=customXml/itemProps2.xml><?xml version="1.0" encoding="utf-8"?>
+<ds:datastoreItem xmlns:ds="http://schemas.openxmlformats.org/officeDocument/2006/customXml" ds:itemID="{A293997E-261F-4FB0-9B2B-9F4BA5BD5FB3}">
+  <ds:schemaRefs>
+    <ds:schemaRef ds:uri="http://schemas.openxmlformats.org/officeDocument/2006/bibliography"/>
+  </ds:schemaRefs>
+</ds:datastoreItem>
 </file>
 
-<file path=customXml/itemProps1.xml><?xml version="1.0" encoding="utf-8"?>
+<file path=customXml/itemProps3.xml><?xml version="1.0" encoding="utf-8"?>
 <ds:datastoreItem xmlns:ds="http://schemas.openxmlformats.org/officeDocument/2006/customXml" ds:itemID="{B2D8A732-22A7-4779-86FD-D642F5004CB3}">
   <ds:schemaRefs>
     <ds:schemaRef ds:uri="http://schemas.microsoft.com/office/2006/metadata/contentType"/>
@@ -4449,27 +4249,11 @@
 </ds:datastoreItem>
 </file>
 
-<file path=customXml/itemProps2.xml><?xml version="1.0" encoding="utf-8"?>
+<file path=customXml/itemProps4.xml><?xml version="1.0" encoding="utf-8"?>
 <ds:datastoreItem xmlns:ds="http://schemas.openxmlformats.org/officeDocument/2006/customXml" ds:itemID="{474C4C9B-989E-4A4C-BFD8-5412443A6C17}">
   <ds:schemaRefs>
     <ds:schemaRef ds:uri="http://schemas.microsoft.com/office/2006/metadata/properties"/>
     <ds:schemaRef ds:uri="http://schemas.microsoft.com/office/infopath/2007/PartnerControls"/>
   </ds:schemaRefs>
 </ds:datastoreItem>
-</file>
-
-<file path=customXml/itemProps3.xml><?xml version="1.0" encoding="utf-8"?>
-<ds:datastoreItem xmlns:ds="http://schemas.openxmlformats.org/officeDocument/2006/customXml" ds:itemID="{3324C7A6-2F3F-442A-904E-0989430FE1BA}">
-  <ds:schemaRefs>
-    <ds:schemaRef ds:uri="http://schemas.microsoft.com/sharepoint/v3/contenttype/forms"/>
-  </ds:schemaRefs>
-</ds:datastoreItem>
-</file>
-
-<file path=customXml/itemProps4.xml><?xml version="1.0" encoding="utf-8"?>
-<ds:datastoreItem xmlns:ds="http://schemas.openxmlformats.org/officeDocument/2006/customXml" ds:itemID="{A293997E-261F-4FB0-9B2B-9F4BA5BD5FB3}">
-  <ds:schemaRefs>
-    <ds:schemaRef ds:uri="http://schemas.openxmlformats.org/officeDocument/2006/bibliography"/>
-  </ds:schemaRefs>
-</ds:datastoreItem>
 </file>
</xml_diff>